<commit_message>
Teammeeting protokoll und Zeitblatt
</commit_message>
<xml_diff>
--- a/Protokolle/KW 48/Teammeeting 30.11.docx
+++ b/Protokolle/KW 48/Teammeeting 30.11.docx
@@ -105,29 +105,32 @@
             <w:r>
               <w:t>30</w:t>
             </w:r>
+            <w:r>
+              <w:t>.11.</w:t>
+            </w:r>
+            <w:r>
+              <w:t xml:space="preserve">2016, </w:t>
+            </w:r>
+            <w:r>
+              <w:t>13</w:t>
+            </w:r>
+            <w:r>
+              <w:t>:</w:t>
+            </w:r>
+            <w:r>
+              <w:t>00</w:t>
+            </w:r>
+            <w:r>
+              <w:t xml:space="preserve"> – </w:t>
+            </w:r>
+            <w:r>
+              <w:t>1</w:t>
+            </w:r>
+            <w:r>
+              <w:t>4</w:t>
+            </w:r>
             <w:bookmarkStart w:id="0" w:name="_GoBack"/>
             <w:bookmarkEnd w:id="0"/>
-            <w:r>
-              <w:t>.11.</w:t>
-            </w:r>
-            <w:r>
-              <w:t xml:space="preserve">2016, </w:t>
-            </w:r>
-            <w:r>
-              <w:t>15</w:t>
-            </w:r>
-            <w:r>
-              <w:t>:</w:t>
-            </w:r>
-            <w:r>
-              <w:t>00</w:t>
-            </w:r>
-            <w:r>
-              <w:t xml:space="preserve"> – </w:t>
-            </w:r>
-            <w:r>
-              <w:t>16</w:t>
-            </w:r>
             <w:r>
               <w:t>:</w:t>
             </w:r>
@@ -479,7 +482,60 @@
             <w:shd w:val="clear" w:color="auto" w:fill="auto"/>
             <w:vAlign w:val="center"/>
           </w:tcPr>
-          <w:p/>
+          <w:p>
+            <w:r>
+              <w:t>Jim:  Gyro und Licht Sensor fertig aber ohne Interrupt. Float Werte werden ausgelesen</w:t>
+            </w:r>
+            <w:r>
+              <w:t>.</w:t>
+            </w:r>
+          </w:p>
+          <w:p>
+            <w:r>
+              <w:t>Prototypen fertig und werden verteilt</w:t>
+            </w:r>
+          </w:p>
+          <w:p>
+            <w:r>
+              <w:t xml:space="preserve">Ursus: </w:t>
+            </w:r>
+            <w:r>
+              <w:t xml:space="preserve">UART </w:t>
+            </w:r>
+            <w:r>
+              <w:t xml:space="preserve">funktioniert </w:t>
+            </w:r>
+          </w:p>
+          <w:p>
+            <w:r>
+              <w:t>Thomas:</w:t>
+            </w:r>
+            <w:r>
+              <w:t xml:space="preserve"> </w:t>
+            </w:r>
+            <w:r>
+              <w:t xml:space="preserve">Server </w:t>
+            </w:r>
+            <w:r>
+              <w:t>funktioniert noch nicht</w:t>
+            </w:r>
+          </w:p>
+          <w:p>
+            <w:r>
+              <w:t>Tobias:</w:t>
+            </w:r>
+            <w:r>
+              <w:t xml:space="preserve"> </w:t>
+            </w:r>
+            <w:proofErr w:type="spellStart"/>
+            <w:r>
+              <w:t>Heartbeat</w:t>
+            </w:r>
+            <w:proofErr w:type="spellEnd"/>
+            <w:r>
+              <w:t xml:space="preserve"> funktioniert. Leuchten von LED funktioniert.</w:t>
+            </w:r>
+          </w:p>
         </w:tc>
       </w:tr>
       <w:tr>
@@ -651,6 +707,16 @@
             <w:shd w:val="clear" w:color="auto" w:fill="auto"/>
             <w:vAlign w:val="center"/>
           </w:tcPr>
+          <w:p>
+            <w:r>
+              <w:t xml:space="preserve">Bridge: </w:t>
+            </w:r>
+          </w:p>
+          <w:p>
+            <w:r>
+              <w:t>Server Konsole Teil:</w:t>
+            </w:r>
+          </w:p>
           <w:p/>
         </w:tc>
       </w:tr>

</xml_diff>